<commit_message>
adding Over Ear Headphones products in products.json
</commit_message>
<xml_diff>
--- a/images/electronics/portable_sound_&_vision/accessories/headphone,earbuds&accessories/headphones&earbuds/On-Ear_Headphones/all On-Ear Headphones.docx
+++ b/images/electronics/portable_sound_&_vision/accessories/headphone,earbuds&accessories/headphones&earbuds/On-Ear_Headphones/all On-Ear Headphones.docx
@@ -18,9 +18,9 @@
         <w:tblLook w:val="04A0" w:firstRow="1" w:lastRow="0" w:firstColumn="1" w:lastColumn="0" w:noHBand="0" w:noVBand="1"/>
       </w:tblPr>
       <w:tblGrid>
-        <w:gridCol w:w="659"/>
+        <w:gridCol w:w="660"/>
         <w:gridCol w:w="7448"/>
-        <w:gridCol w:w="7736"/>
+        <w:gridCol w:w="7735"/>
       </w:tblGrid>
       <w:tr>
         <w:tc>
@@ -72,8 +72,26 @@
                 <w:sz w:val="26"/>
                 <w:szCs w:val="26"/>
               </w:rPr>
-              <w:t>JBL Tune 520BT Wireless On-Ear Headphones: Enjoy pure bass sound with an impressive 57-hour battery life and quick charging. Features include hands-free calling, voice awareness, multi-point connectivity, and a lightweight, foldable design. Available in purple.</w:t>
-            </w:r>
+              <w:t>JBL Tune 520BT Wireless On-Ear Headphones: Enjoy pure bass sound with an impressive 57-hour battery life and quick charging. Features include hands-free calling, voice awareness, multi-point connectivity, and a lightweight, foldable design. Available in</w:t>
+            </w:r>
+            <w:r>
+              <w:rPr>
+                <w:rFonts w:ascii="Leelawadee" w:hAnsi="Leelawadee" w:cs="Leelawadee"/>
+                <w:sz w:val="26"/>
+                <w:szCs w:val="26"/>
+              </w:rPr>
+              <w:t xml:space="preserve"> purple</w:t>
+            </w:r>
+          </w:p>
+          <w:p>
+            <w:pPr>
+              <w:spacing w:line="276" w:lineRule="auto"/>
+              <w:rPr>
+                <w:rFonts w:ascii="Leelawadee" w:hAnsi="Leelawadee" w:cs="Leelawadee"/>
+                <w:sz w:val="26"/>
+                <w:szCs w:val="26"/>
+              </w:rPr>
+            </w:pPr>
           </w:p>
           <w:p>
             <w:pPr>
@@ -536,16 +554,6 @@
                 <w:szCs w:val="26"/>
               </w:rPr>
             </w:pPr>
-          </w:p>
-          <w:p>
-            <w:pPr>
-              <w:spacing w:line="276" w:lineRule="auto"/>
-              <w:rPr>
-                <w:rFonts w:ascii="Leelawadee" w:hAnsi="Leelawadee" w:cs="Leelawadee"/>
-                <w:sz w:val="26"/>
-                <w:szCs w:val="26"/>
-              </w:rPr>
-            </w:pPr>
             <w:r>
               <w:rPr>
                 <w:rFonts w:ascii="Leelawadee" w:hAnsi="Leelawadee" w:cs="Leelawadee"/>
@@ -564,16 +572,6 @@
                 <w:szCs w:val="26"/>
               </w:rPr>
             </w:pPr>
-          </w:p>
-          <w:p>
-            <w:pPr>
-              <w:spacing w:line="276" w:lineRule="auto"/>
-              <w:rPr>
-                <w:rFonts w:ascii="Leelawadee" w:hAnsi="Leelawadee" w:cs="Leelawadee"/>
-                <w:sz w:val="26"/>
-                <w:szCs w:val="26"/>
-              </w:rPr>
-            </w:pPr>
             <w:r>
               <w:rPr>
                 <w:rFonts w:ascii="Leelawadee" w:hAnsi="Leelawadee" w:cs="Leelawadee"/>
@@ -592,16 +590,6 @@
                 <w:szCs w:val="26"/>
               </w:rPr>
             </w:pPr>
-          </w:p>
-          <w:p>
-            <w:pPr>
-              <w:spacing w:line="276" w:lineRule="auto"/>
-              <w:rPr>
-                <w:rFonts w:ascii="Leelawadee" w:hAnsi="Leelawadee" w:cs="Leelawadee"/>
-                <w:sz w:val="26"/>
-                <w:szCs w:val="26"/>
-              </w:rPr>
-            </w:pPr>
             <w:r>
               <w:rPr>
                 <w:rFonts w:ascii="Leelawadee" w:hAnsi="Leelawadee" w:cs="Leelawadee"/>
@@ -638,23 +626,12 @@
                 <w:szCs w:val="26"/>
               </w:rPr>
             </w:pPr>
-          </w:p>
-          <w:p>
-            <w:pPr>
-              <w:spacing w:line="276" w:lineRule="auto"/>
-              <w:rPr>
-                <w:rFonts w:ascii="Leelawadee" w:hAnsi="Leelawadee" w:cs="Leelawadee"/>
-                <w:sz w:val="26"/>
-                <w:szCs w:val="26"/>
-              </w:rPr>
-            </w:pPr>
-            <w:r>
-              <w:rPr>
-                <w:rFonts w:ascii="Leelawadee" w:hAnsi="Leelawadee" w:cs="Leelawadee"/>
-                <w:sz w:val="26"/>
-                <w:szCs w:val="26"/>
-              </w:rPr>
-              <w:lastRenderedPageBreak/>
+            <w:r>
+              <w:rPr>
+                <w:rFonts w:ascii="Leelawadee" w:hAnsi="Leelawadee" w:cs="Leelawadee"/>
+                <w:sz w:val="26"/>
+                <w:szCs w:val="26"/>
+              </w:rPr>
               <w:t>[Hands-Free Calls with Voice Aware] - Manage your calls and sound easily using the buttons on the ear cup. Voice Aware technology lets you hear your voice while speaking.</w:t>
             </w:r>
           </w:p>
@@ -689,7 +666,6 @@
                 <w:sz w:val="26"/>
                 <w:szCs w:val="26"/>
               </w:rPr>
-              <w:lastRenderedPageBreak/>
               <w:t>2</w:t>
             </w:r>
           </w:p>
@@ -717,7 +693,24 @@
                 <w:sz w:val="26"/>
                 <w:szCs w:val="26"/>
               </w:rPr>
-              <w:t>Sony WH-1000XM4 Wireless Noise-Canceling Bluetooth Over-Ear Headphones with Speak-to-Chat Feature and Microphone for Phone Calls, Black, Universal Compatibility.</w:t>
+              <w:t>Sony WH-1000XM4 Wireless Noise-Canceling Bluetooth Over-</w:t>
+            </w:r>
+            <w:r>
+              <w:rPr>
+                <w:rFonts w:ascii="Leelawadee" w:hAnsi="Leelawadee" w:cs="Leelawadee"/>
+                <w:sz w:val="26"/>
+                <w:szCs w:val="26"/>
+              </w:rPr>
+              <w:lastRenderedPageBreak/>
+              <w:t>Ear Headphones with Speak-to-Chat Feature and Microphone for Phone Calls,</w:t>
+            </w:r>
+            <w:r>
+              <w:rPr>
+                <w:rFonts w:ascii="Leelawadee" w:hAnsi="Leelawadee" w:cs="Leelawadee"/>
+                <w:sz w:val="26"/>
+                <w:szCs w:val="26"/>
+              </w:rPr>
+              <w:t xml:space="preserve"> Black, Universal Compatibility</w:t>
             </w:r>
           </w:p>
           <w:p>
@@ -774,6 +767,7 @@
                 <w:sz w:val="26"/>
                 <w:szCs w:val="26"/>
               </w:rPr>
+              <w:lastRenderedPageBreak/>
               <w:t>EGP11</w:t>
             </w:r>
             <w:r>
@@ -800,6 +794,7 @@
                 <w:sz w:val="26"/>
                 <w:szCs w:val="26"/>
               </w:rPr>
+              <w:lastRenderedPageBreak/>
               <w:t>Brand Name</w:t>
             </w:r>
             <w:r>
@@ -1258,7 +1253,15 @@
                 <w:sz w:val="26"/>
                 <w:szCs w:val="26"/>
               </w:rPr>
-              <w:t xml:space="preserve"> H30i Wireless On-Ear Headphones feature a foldable design, delivering pure bass with an impressive 70 hours of playtime. Equipped with Bluetooth 5.3, these lightweight and comfortable headphones offer app connectivity and multipoint connection capabilities (White).</w:t>
+              <w:t xml:space="preserve"> H30i Wireless On-Ear Headphones feature a foldable design, delivering pure bass with an impressive 70 hours of playtime. Equipped with Bluetooth 5.3, these lightweight and comfortable headphones offer app connectivity and multipoint connection capabilitie</w:t>
+            </w:r>
+            <w:r>
+              <w:rPr>
+                <w:rFonts w:ascii="Leelawadee" w:hAnsi="Leelawadee" w:cs="Leelawadee"/>
+                <w:sz w:val="26"/>
+                <w:szCs w:val="26"/>
+              </w:rPr>
+              <w:t>s (White)</w:t>
             </w:r>
           </w:p>
           <w:p>
@@ -1356,7 +1359,17 @@
                   <w:sz w:val="26"/>
                   <w:szCs w:val="26"/>
                 </w:rPr>
-                <w:t>https://unsplash.com/photos/closeup-photo-of-white-beats-by-dr-dre-wireless-headphones-desx2CnOejk</w:t>
+                <w:t>https://unsplash.com/photos/closeup-photo-of-white-beats-</w:t>
+              </w:r>
+              <w:r>
+                <w:rPr>
+                  <w:rStyle w:val="Hyperlink"/>
+                  <w:rFonts w:ascii="Leelawadee" w:hAnsi="Leelawadee" w:cs="Leelawadee"/>
+                  <w:sz w:val="26"/>
+                  <w:szCs w:val="26"/>
+                </w:rPr>
+                <w:lastRenderedPageBreak/>
+                <w:t>by-dr-dre-wireless-headphones-desx2CnOejk</w:t>
               </w:r>
             </w:hyperlink>
           </w:p>
@@ -1645,7 +1658,6 @@
                 <w:sz w:val="26"/>
                 <w:szCs w:val="26"/>
               </w:rPr>
-              <w:lastRenderedPageBreak/>
               <w:t xml:space="preserve">Special Features: </w:t>
             </w:r>
             <w:r>
@@ -1796,6 +1808,7 @@
                 <w:sz w:val="26"/>
                 <w:szCs w:val="26"/>
               </w:rPr>
+              <w:lastRenderedPageBreak/>
               <w:t>70-Hour Battery Life: Enjoy long playlists and extended conference calls without the hassle of frequent recharging. Just a 5-minute charge provides an extra 4 hours of listening. With 70 hours of playtime, these on-ear headphones are perfect for long journeys.</w:t>
             </w:r>
           </w:p>
@@ -1912,6 +1925,7 @@
                 <w:sz w:val="26"/>
                 <w:szCs w:val="26"/>
               </w:rPr>
+              <w:lastRenderedPageBreak/>
               <w:t>4</w:t>
             </w:r>
           </w:p>
@@ -2201,7 +2215,6 @@
                 <w:sz w:val="26"/>
                 <w:szCs w:val="26"/>
               </w:rPr>
-              <w:lastRenderedPageBreak/>
               <w:t>Connectivity Technology</w:t>
             </w:r>
             <w:r>
@@ -2366,6 +2379,15 @@
                 <w:sz w:val="26"/>
                 <w:szCs w:val="26"/>
               </w:rPr>
+              <w:lastRenderedPageBreak/>
+              <w:t>-</w:t>
+            </w:r>
+            <w:r>
+              <w:rPr>
+                <w:rFonts w:ascii="Leelawadee" w:hAnsi="Leelawadee" w:cs="Leelawadee"/>
+                <w:sz w:val="26"/>
+                <w:szCs w:val="26"/>
+              </w:rPr>
               <w:t>Noise Cancelling</w:t>
             </w:r>
             <w:r>
@@ -2392,6 +2414,14 @@
                 <w:sz w:val="26"/>
                 <w:szCs w:val="26"/>
               </w:rPr>
+              <w:t>-</w:t>
+            </w:r>
+            <w:r>
+              <w:rPr>
+                <w:rFonts w:ascii="Leelawadee" w:hAnsi="Leelawadee" w:cs="Leelawadee"/>
+                <w:sz w:val="26"/>
+                <w:szCs w:val="26"/>
+              </w:rPr>
               <w:t>External Product ID Type</w:t>
             </w:r>
             <w:r>
@@ -2418,6 +2448,14 @@
                 <w:sz w:val="26"/>
                 <w:szCs w:val="26"/>
               </w:rPr>
+              <w:t>-</w:t>
+            </w:r>
+            <w:r>
+              <w:rPr>
+                <w:rFonts w:ascii="Leelawadee" w:hAnsi="Leelawadee" w:cs="Leelawadee"/>
+                <w:sz w:val="26"/>
+                <w:szCs w:val="26"/>
+              </w:rPr>
               <w:t>Microphone included</w:t>
             </w:r>
             <w:r>
@@ -2444,26 +2482,8 @@
                 <w:sz w:val="26"/>
                 <w:szCs w:val="26"/>
               </w:rPr>
-              <w:t>External Product ID</w:t>
-            </w:r>
-            <w:r>
-              <w:rPr>
-                <w:rFonts w:ascii="Leelawadee" w:hAnsi="Leelawadee" w:cs="Leelawadee"/>
-                <w:sz w:val="26"/>
-                <w:szCs w:val="26"/>
-              </w:rPr>
-              <w:t>: 6954284054225</w:t>
-            </w:r>
-          </w:p>
-          <w:p>
-            <w:pPr>
-              <w:spacing w:line="276" w:lineRule="auto"/>
-              <w:rPr>
-                <w:rFonts w:ascii="Leelawadee" w:hAnsi="Leelawadee" w:cs="Leelawadee"/>
-                <w:sz w:val="26"/>
-                <w:szCs w:val="26"/>
-              </w:rPr>
-            </w:pPr>
+              <w:t>-</w:t>
+            </w:r>
             <w:r>
               <w:rPr>
                 <w:rFonts w:ascii="Leelawadee" w:hAnsi="Leelawadee" w:cs="Leelawadee"/>
@@ -2501,6 +2521,7 @@
                 <w:sz w:val="26"/>
                 <w:szCs w:val="26"/>
               </w:rPr>
+              <w:lastRenderedPageBreak/>
               <w:t>5</w:t>
             </w:r>
           </w:p>
@@ -3111,8 +3132,36 @@
                 <w:sz w:val="26"/>
                 <w:szCs w:val="26"/>
               </w:rPr>
-              <w:t xml:space="preserve">Crystal Clear Audio: Equipped with 50mm neodymium directional </w:t>
-            </w:r>
+              <w:t>Crystal Clear Audio: Equipped with 50mm neodymium directional drivers with 118dB sensitivity for precise audio, while the soft padded closed ear cups provide excellent passive noise isolation.</w:t>
+            </w:r>
+          </w:p>
+          <w:p>
+            <w:pPr>
+              <w:spacing w:line="276" w:lineRule="auto"/>
+              <w:rPr>
+                <w:rFonts w:ascii="Leelawadee" w:hAnsi="Leelawadee" w:cs="Leelawadee"/>
+                <w:sz w:val="26"/>
+                <w:szCs w:val="26"/>
+              </w:rPr>
+            </w:pPr>
+            <w:r>
+              <w:rPr>
+                <w:rFonts w:ascii="Leelawadee" w:hAnsi="Leelawadee" w:cs="Leelawadee"/>
+                <w:sz w:val="26"/>
+                <w:szCs w:val="26"/>
+              </w:rPr>
+              <w:t>Lightweight and Comfortable: Designed for prolonged gaming sessions, it features lightweight construction and noise-reducing closed ear cups made of soft signature memory foam, along with a highly adjustable headband for a perfect fit.</w:t>
+            </w:r>
+          </w:p>
+          <w:p>
+            <w:pPr>
+              <w:spacing w:line="276" w:lineRule="auto"/>
+              <w:rPr>
+                <w:rFonts w:ascii="Leelawadee" w:hAnsi="Leelawadee" w:cs="Leelawadee"/>
+                <w:sz w:val="26"/>
+                <w:szCs w:val="26"/>
+              </w:rPr>
+            </w:pPr>
             <w:r>
               <w:rPr>
                 <w:rFonts w:ascii="Leelawadee" w:hAnsi="Leelawadee" w:cs="Leelawadee"/>
@@ -3120,42 +3169,6 @@
                 <w:szCs w:val="26"/>
               </w:rPr>
               <w:lastRenderedPageBreak/>
-              <w:t>drivers with 118dB sensitivity for precise audio, while the soft padded closed ear cups provide excellent passive noise isolation.</w:t>
-            </w:r>
-          </w:p>
-          <w:p>
-            <w:pPr>
-              <w:spacing w:line="276" w:lineRule="auto"/>
-              <w:rPr>
-                <w:rFonts w:ascii="Leelawadee" w:hAnsi="Leelawadee" w:cs="Leelawadee"/>
-                <w:sz w:val="26"/>
-                <w:szCs w:val="26"/>
-              </w:rPr>
-            </w:pPr>
-            <w:r>
-              <w:rPr>
-                <w:rFonts w:ascii="Leelawadee" w:hAnsi="Leelawadee" w:cs="Leelawadee"/>
-                <w:sz w:val="26"/>
-                <w:szCs w:val="26"/>
-              </w:rPr>
-              <w:t>Lightweight and Comfortable: Designed for prolonged gaming sessions, it features lightweight construction and noise-reducing closed ear cups made of soft signature memory foam, along with a highly adjustable headband for a perfect fit.</w:t>
-            </w:r>
-          </w:p>
-          <w:p>
-            <w:pPr>
-              <w:spacing w:line="276" w:lineRule="auto"/>
-              <w:rPr>
-                <w:rFonts w:ascii="Leelawadee" w:hAnsi="Leelawadee" w:cs="Leelawadee"/>
-                <w:sz w:val="26"/>
-                <w:szCs w:val="26"/>
-              </w:rPr>
-            </w:pPr>
-            <w:r>
-              <w:rPr>
-                <w:rFonts w:ascii="Leelawadee" w:hAnsi="Leelawadee" w:cs="Leelawadee"/>
-                <w:sz w:val="26"/>
-                <w:szCs w:val="26"/>
-              </w:rPr>
               <w:t>Noise-Canceling Microphone: The microphone utilizes optimized noise and echo-canceling technology for clear voice chat during gaming. Comes with a 6-foot high-quality cable, gold-plated 3.5mm audio jack, 3.5mm mic jack, and USB-A connector.</w:t>
             </w:r>
           </w:p>
@@ -3222,7 +3235,15 @@
                 <w:sz w:val="26"/>
                 <w:szCs w:val="26"/>
               </w:rPr>
-              <w:t xml:space="preserve"> by Anker Life Q30: Hybrid active noise-canceling headphones featuring multiple modes, high-resolution sound, and customizable EQ through the app. Enjoy up to 40 hours of playtime with a comfortable fit, Bluetooth connectivity, and multipoint connection support.</w:t>
+              <w:t xml:space="preserve"> by Anker Life Q30: Hybrid active noise-canceling headphones featuring multiple modes, high-resolution sound, and customizable EQ through the app. Enjoy up to 40 hours of playtime with a comfortable fit, Bluetooth connectivity, and multipoint connection su</w:t>
+            </w:r>
+            <w:r>
+              <w:rPr>
+                <w:rFonts w:ascii="Leelawadee" w:hAnsi="Leelawadee" w:cs="Leelawadee"/>
+                <w:sz w:val="26"/>
+                <w:szCs w:val="26"/>
+              </w:rPr>
+              <w:t>pport</w:t>
             </w:r>
           </w:p>
           <w:p>
@@ -3759,8 +3780,36 @@
                 <w:sz w:val="26"/>
                 <w:szCs w:val="26"/>
               </w:rPr>
-              <w:t xml:space="preserve">Transport mode minimizes airplane engine noise, Outdoor mode reduces traffic and wind </w:t>
-            </w:r>
+              <w:t>Transport mode minimizes airplane engine noise, Outdoor mode reduces traffic and wind sounds, and Indoor mode dampens background chatter in busy offices. Supports audio codecs SBC and AAC.</w:t>
+            </w:r>
+          </w:p>
+          <w:p>
+            <w:pPr>
+              <w:spacing w:line="276" w:lineRule="auto"/>
+              <w:rPr>
+                <w:rFonts w:ascii="Leelawadee" w:hAnsi="Leelawadee" w:cs="Leelawadee"/>
+                <w:sz w:val="26"/>
+                <w:szCs w:val="26"/>
+              </w:rPr>
+            </w:pPr>
+            <w:r>
+              <w:rPr>
+                <w:rFonts w:ascii="Leelawadee" w:hAnsi="Leelawadee" w:cs="Leelawadee"/>
+                <w:sz w:val="26"/>
+                <w:szCs w:val="26"/>
+              </w:rPr>
+              <w:t>Hi-Res Music: Experience every detail of your favorite tracks with Life Q30’s 40mm drivers. The flexible silk diaphragms deliver powerful bass and clear treble, extending up to 40kHz for enhanced clarity.</w:t>
+            </w:r>
+          </w:p>
+          <w:p>
+            <w:pPr>
+              <w:spacing w:line="276" w:lineRule="auto"/>
+              <w:rPr>
+                <w:rFonts w:ascii="Leelawadee" w:hAnsi="Leelawadee" w:cs="Leelawadee"/>
+                <w:sz w:val="26"/>
+                <w:szCs w:val="26"/>
+              </w:rPr>
+            </w:pPr>
             <w:r>
               <w:rPr>
                 <w:rFonts w:ascii="Leelawadee" w:hAnsi="Leelawadee" w:cs="Leelawadee"/>
@@ -3768,42 +3817,6 @@
                 <w:szCs w:val="26"/>
               </w:rPr>
               <w:lastRenderedPageBreak/>
-              <w:t>sounds, and Indoor mode dampens background chatter in busy offices. Supports audio codecs SBC and AAC.</w:t>
-            </w:r>
-          </w:p>
-          <w:p>
-            <w:pPr>
-              <w:spacing w:line="276" w:lineRule="auto"/>
-              <w:rPr>
-                <w:rFonts w:ascii="Leelawadee" w:hAnsi="Leelawadee" w:cs="Leelawadee"/>
-                <w:sz w:val="26"/>
-                <w:szCs w:val="26"/>
-              </w:rPr>
-            </w:pPr>
-            <w:r>
-              <w:rPr>
-                <w:rFonts w:ascii="Leelawadee" w:hAnsi="Leelawadee" w:cs="Leelawadee"/>
-                <w:sz w:val="26"/>
-                <w:szCs w:val="26"/>
-              </w:rPr>
-              <w:t>Hi-Res Music: Experience every detail of your favorite tracks with Life Q30’s 40mm drivers. The flexible silk diaphragms deliver powerful bass and clear treble, extending up to 40kHz for enhanced clarity.</w:t>
-            </w:r>
-          </w:p>
-          <w:p>
-            <w:pPr>
-              <w:spacing w:line="276" w:lineRule="auto"/>
-              <w:rPr>
-                <w:rFonts w:ascii="Leelawadee" w:hAnsi="Leelawadee" w:cs="Leelawadee"/>
-                <w:sz w:val="26"/>
-                <w:szCs w:val="26"/>
-              </w:rPr>
-            </w:pPr>
-            <w:r>
-              <w:rPr>
-                <w:rFonts w:ascii="Leelawadee" w:hAnsi="Leelawadee" w:cs="Leelawadee"/>
-                <w:sz w:val="26"/>
-                <w:szCs w:val="26"/>
-              </w:rPr>
               <w:t>40-Hour Playtime: Enjoy up to 40 hours of playback in noise-canceling mode. Switch to standard mode for 60 hours of listening, and a quick 5-minute charge provides an additional 4 hours of playtime.</w:t>
             </w:r>
           </w:p>
@@ -4355,13 +4368,17 @@
               <w:spacing w:line="276" w:lineRule="auto"/>
               <w:rPr>
                 <w:rFonts w:ascii="Leelawadee" w:hAnsi="Leelawadee" w:cs="Leelawadee"/>
-                <w:sz w:val="26"/>
-                <w:szCs w:val="26"/>
-              </w:rPr>
-            </w:pPr>
-            <w:r>
-              <w:rPr>
-                <w:rFonts w:ascii="Leelawadee" w:hAnsi="Leelawadee" w:cs="Leelawadee"/>
+                <w:b/>
+                <w:bCs/>
+                <w:sz w:val="26"/>
+                <w:szCs w:val="26"/>
+              </w:rPr>
+            </w:pPr>
+            <w:r>
+              <w:rPr>
+                <w:rFonts w:ascii="Leelawadee" w:hAnsi="Leelawadee" w:cs="Leelawadee"/>
+                <w:b/>
+                <w:bCs/>
                 <w:sz w:val="26"/>
                 <w:szCs w:val="26"/>
               </w:rPr>
@@ -4383,6 +4400,14 @@
                 <w:sz w:val="26"/>
                 <w:szCs w:val="26"/>
               </w:rPr>
+              <w:t>-</w:t>
+            </w:r>
+            <w:r>
+              <w:rPr>
+                <w:rFonts w:ascii="Leelawadee" w:hAnsi="Leelawadee" w:cs="Leelawadee"/>
+                <w:sz w:val="26"/>
+                <w:szCs w:val="26"/>
+              </w:rPr>
               <w:t>Brand: Other</w:t>
             </w:r>
           </w:p>
@@ -4401,6 +4426,14 @@
                 <w:sz w:val="26"/>
                 <w:szCs w:val="26"/>
               </w:rPr>
+              <w:t>-</w:t>
+            </w:r>
+            <w:r>
+              <w:rPr>
+                <w:rFonts w:ascii="Leelawadee" w:hAnsi="Leelawadee" w:cs="Leelawadee"/>
+                <w:sz w:val="26"/>
+                <w:szCs w:val="26"/>
+              </w:rPr>
               <w:t>Color: Black</w:t>
             </w:r>
           </w:p>
@@ -4419,18 +4452,8 @@
                 <w:sz w:val="26"/>
                 <w:szCs w:val="26"/>
               </w:rPr>
-              <w:t>Model Number: MGTP-47</w:t>
-            </w:r>
-          </w:p>
-          <w:p>
-            <w:pPr>
-              <w:spacing w:line="276" w:lineRule="auto"/>
-              <w:rPr>
-                <w:rFonts w:ascii="Leelawadee" w:hAnsi="Leelawadee" w:cs="Leelawadee"/>
-                <w:sz w:val="26"/>
-                <w:szCs w:val="26"/>
-              </w:rPr>
-            </w:pPr>
+              <w:t>-</w:t>
+            </w:r>
             <w:r>
               <w:rPr>
                 <w:rFonts w:ascii="Leelawadee" w:hAnsi="Leelawadee" w:cs="Leelawadee"/>
@@ -4455,7 +4478,14 @@
                 <w:sz w:val="26"/>
                 <w:szCs w:val="26"/>
               </w:rPr>
-              <w:lastRenderedPageBreak/>
+              <w:t>-</w:t>
+            </w:r>
+            <w:r>
+              <w:rPr>
+                <w:rFonts w:ascii="Leelawadee" w:hAnsi="Leelawadee" w:cs="Leelawadee"/>
+                <w:sz w:val="26"/>
+                <w:szCs w:val="26"/>
+              </w:rPr>
               <w:t>Compatible with: Mobile Phones</w:t>
             </w:r>
           </w:p>
@@ -4474,6 +4504,14 @@
                 <w:sz w:val="26"/>
                 <w:szCs w:val="26"/>
               </w:rPr>
+              <w:t>-</w:t>
+            </w:r>
+            <w:r>
+              <w:rPr>
+                <w:rFonts w:ascii="Leelawadee" w:hAnsi="Leelawadee" w:cs="Leelawadee"/>
+                <w:sz w:val="26"/>
+                <w:szCs w:val="26"/>
+              </w:rPr>
               <w:t>Type: On Ear</w:t>
             </w:r>
           </w:p>
@@ -4492,6 +4530,14 @@
                 <w:sz w:val="26"/>
                 <w:szCs w:val="26"/>
               </w:rPr>
+              <w:t>-</w:t>
+            </w:r>
+            <w:r>
+              <w:rPr>
+                <w:rFonts w:ascii="Leelawadee" w:hAnsi="Leelawadee" w:cs="Leelawadee"/>
+                <w:sz w:val="26"/>
+                <w:szCs w:val="26"/>
+              </w:rPr>
               <w:t>Noise Cancelling: true</w:t>
             </w:r>
           </w:p>
@@ -4504,6 +4550,14 @@
                 <w:szCs w:val="26"/>
               </w:rPr>
             </w:pPr>
+            <w:r>
+              <w:rPr>
+                <w:rFonts w:ascii="Leelawadee" w:hAnsi="Leelawadee" w:cs="Leelawadee"/>
+                <w:sz w:val="26"/>
+                <w:szCs w:val="26"/>
+              </w:rPr>
+              <w:t>-</w:t>
+            </w:r>
             <w:r>
               <w:rPr>
                 <w:rFonts w:ascii="Leelawadee" w:hAnsi="Leelawadee" w:cs="Leelawadee"/>
@@ -4544,7 +4598,6 @@
                 <w:sz w:val="26"/>
                 <w:szCs w:val="26"/>
               </w:rPr>
-              <w:lastRenderedPageBreak/>
               <w:t>8</w:t>
             </w:r>
           </w:p>
@@ -4629,6 +4682,7 @@
                 <w:sz w:val="26"/>
                 <w:szCs w:val="26"/>
               </w:rPr>
+              <w:lastRenderedPageBreak/>
               <w:t>EGP699.00</w:t>
             </w:r>
           </w:p>
@@ -4691,6 +4745,7 @@
                 <w:sz w:val="26"/>
                 <w:szCs w:val="26"/>
               </w:rPr>
+              <w:lastRenderedPageBreak/>
               <w:t xml:space="preserve">Color: </w:t>
             </w:r>
             <w:r>
@@ -4993,26 +5048,8 @@
                 <w:sz w:val="26"/>
                 <w:szCs w:val="26"/>
               </w:rPr>
-              <w:t>Manufacturer Number</w:t>
-            </w:r>
-            <w:r>
-              <w:rPr>
-                <w:rFonts w:ascii="Leelawadee" w:hAnsi="Leelawadee" w:cs="Leelawadee"/>
-                <w:sz w:val="26"/>
-                <w:szCs w:val="26"/>
-              </w:rPr>
-              <w:t>: EM620EG190601778</w:t>
-            </w:r>
-          </w:p>
-          <w:p>
-            <w:pPr>
-              <w:spacing w:line="276" w:lineRule="auto"/>
-              <w:rPr>
-                <w:rFonts w:ascii="Leelawadee" w:hAnsi="Leelawadee" w:cs="Leelawadee"/>
-                <w:sz w:val="26"/>
-                <w:szCs w:val="26"/>
-              </w:rPr>
-            </w:pPr>
+              <w:t>-</w:t>
+            </w:r>
             <w:r>
               <w:rPr>
                 <w:rFonts w:ascii="Leelawadee" w:hAnsi="Leelawadee" w:cs="Leelawadee"/>
@@ -5045,6 +5082,14 @@
                 <w:sz w:val="26"/>
                 <w:szCs w:val="26"/>
               </w:rPr>
+              <w:t>-</w:t>
+            </w:r>
+            <w:r>
+              <w:rPr>
+                <w:rFonts w:ascii="Leelawadee" w:hAnsi="Leelawadee" w:cs="Leelawadee"/>
+                <w:sz w:val="26"/>
+                <w:szCs w:val="26"/>
+              </w:rPr>
               <w:t>Noise Cancelling</w:t>
             </w:r>
             <w:r>
@@ -5071,26 +5116,8 @@
                 <w:sz w:val="26"/>
                 <w:szCs w:val="26"/>
               </w:rPr>
-              <w:t>External Product ID</w:t>
-            </w:r>
-            <w:r>
-              <w:rPr>
-                <w:rFonts w:ascii="Leelawadee" w:hAnsi="Leelawadee" w:cs="Leelawadee"/>
-                <w:sz w:val="26"/>
-                <w:szCs w:val="26"/>
-              </w:rPr>
-              <w:t>: 6971905540052</w:t>
-            </w:r>
-          </w:p>
-          <w:p>
-            <w:pPr>
-              <w:spacing w:line="276" w:lineRule="auto"/>
-              <w:rPr>
-                <w:rFonts w:ascii="Leelawadee" w:hAnsi="Leelawadee" w:cs="Leelawadee"/>
-                <w:sz w:val="26"/>
-                <w:szCs w:val="26"/>
-              </w:rPr>
-            </w:pPr>
+              <w:t>-</w:t>
+            </w:r>
             <w:r>
               <w:rPr>
                 <w:rFonts w:ascii="Leelawadee" w:hAnsi="Leelawadee" w:cs="Leelawadee"/>
@@ -5141,6 +5168,14 @@
                 <w:sz w:val="26"/>
                 <w:szCs w:val="26"/>
               </w:rPr>
+              <w:t>-</w:t>
+            </w:r>
+            <w:r>
+              <w:rPr>
+                <w:rFonts w:ascii="Leelawadee" w:hAnsi="Leelawadee" w:cs="Leelawadee"/>
+                <w:sz w:val="26"/>
+                <w:szCs w:val="26"/>
+              </w:rPr>
               <w:t>Model Number: G9600</w:t>
             </w:r>
           </w:p>
@@ -5159,6 +5194,14 @@
                 <w:sz w:val="26"/>
                 <w:szCs w:val="26"/>
               </w:rPr>
+              <w:t>-</w:t>
+            </w:r>
+            <w:r>
+              <w:rPr>
+                <w:rFonts w:ascii="Leelawadee" w:hAnsi="Leelawadee" w:cs="Leelawadee"/>
+                <w:sz w:val="26"/>
+                <w:szCs w:val="26"/>
+              </w:rPr>
               <w:t>External Product ID Type</w:t>
             </w:r>
             <w:r>
@@ -5185,6 +5228,14 @@
                 <w:sz w:val="26"/>
                 <w:szCs w:val="26"/>
               </w:rPr>
+              <w:t>-</w:t>
+            </w:r>
+            <w:r>
+              <w:rPr>
+                <w:rFonts w:ascii="Leelawadee" w:hAnsi="Leelawadee" w:cs="Leelawadee"/>
+                <w:sz w:val="26"/>
+                <w:szCs w:val="26"/>
+              </w:rPr>
               <w:t>Connectiv</w:t>
             </w:r>
             <w:r>
@@ -5219,6 +5270,14 @@
                 <w:sz w:val="26"/>
                 <w:szCs w:val="26"/>
               </w:rPr>
+              <w:t>-</w:t>
+            </w:r>
+            <w:r>
+              <w:rPr>
+                <w:rFonts w:ascii="Leelawadee" w:hAnsi="Leelawadee" w:cs="Leelawadee"/>
+                <w:sz w:val="26"/>
+                <w:szCs w:val="26"/>
+              </w:rPr>
               <w:t>Type</w:t>
             </w:r>
             <w:r>
@@ -5239,6 +5298,14 @@
                 <w:szCs w:val="26"/>
               </w:rPr>
             </w:pPr>
+            <w:r>
+              <w:rPr>
+                <w:rFonts w:ascii="Leelawadee" w:hAnsi="Leelawadee" w:cs="Leelawadee"/>
+                <w:sz w:val="26"/>
+                <w:szCs w:val="26"/>
+              </w:rPr>
+              <w:t>-</w:t>
+            </w:r>
             <w:r>
               <w:rPr>
                 <w:rFonts w:ascii="Leelawadee" w:hAnsi="Leelawadee" w:cs="Leelawadee"/>
@@ -5323,6 +5390,16 @@
               </w:rPr>
               <w:t xml:space="preserve"> H30i Wireless On-Ear Headphones with Foldable Design, Pure Bass, 70-Hour Playback, Bluetooth 5.3, Lightweight Comfort, App Control, and Multipoint Connectivity</w:t>
             </w:r>
+          </w:p>
+          <w:p>
+            <w:pPr>
+              <w:spacing w:line="276" w:lineRule="auto"/>
+              <w:rPr>
+                <w:rFonts w:ascii="Leelawadee" w:hAnsi="Leelawadee" w:cs="Leelawadee"/>
+                <w:sz w:val="26"/>
+                <w:szCs w:val="26"/>
+              </w:rPr>
+            </w:pPr>
           </w:p>
           <w:p>
             <w:pPr>
@@ -5388,7 +5465,6 @@
                 <w:sz w:val="26"/>
                 <w:szCs w:val="26"/>
               </w:rPr>
-              <w:lastRenderedPageBreak/>
               <w:t>EGP1,840.00</w:t>
             </w:r>
           </w:p>
@@ -5478,7 +5554,6 @@
                 <w:sz w:val="26"/>
                 <w:szCs w:val="26"/>
               </w:rPr>
-              <w:lastRenderedPageBreak/>
               <w:t xml:space="preserve">Headphones Ear Placement: </w:t>
             </w:r>
             <w:r>
@@ -5781,6 +5856,7 @@
                 <w:sz w:val="26"/>
                 <w:szCs w:val="26"/>
               </w:rPr>
+              <w:lastRenderedPageBreak/>
               <w:t>10</w:t>
             </w:r>
           </w:p>
@@ -6230,8 +6306,6 @@
               </w:rPr>
               <w:t>Wireless</w:t>
             </w:r>
-            <w:bookmarkStart w:id="0" w:name="_GoBack"/>
-            <w:bookmarkEnd w:id="0"/>
           </w:p>
         </w:tc>
       </w:tr>
@@ -6339,7 +6413,71 @@
                 <w:sz w:val="26"/>
                 <w:szCs w:val="26"/>
               </w:rPr>
-              <w:t xml:space="preserve">Expertly designed to provide outstanding High-Resolution Audio quality, these noise-cancelling headphones feature our Precise Voice Pickup Technology with newly developed wind noise </w:t>
+              <w:t>Expertly designed to provide outstanding High-Resolution Audio quality, these noise-cancelling headphones feature our Precise Voice Pickup Technology with newly developed wind noise reduction, ensuring clear communication during calls.</w:t>
+            </w:r>
+          </w:p>
+          <w:p>
+            <w:pPr>
+              <w:spacing w:line="276" w:lineRule="auto"/>
+              <w:rPr>
+                <w:rFonts w:ascii="Leelawadee" w:hAnsi="Leelawadee" w:cs="Leelawadee"/>
+                <w:sz w:val="26"/>
+                <w:szCs w:val="26"/>
+              </w:rPr>
+            </w:pPr>
+            <w:r>
+              <w:rPr>
+                <w:rFonts w:ascii="Leelawadee" w:hAnsi="Leelawadee" w:cs="Leelawadee"/>
+                <w:sz w:val="26"/>
+                <w:szCs w:val="26"/>
+              </w:rPr>
+              <w:t>Smart and intuitive, Adaptive Sound Control automatically adjusts sound settings base</w:t>
+            </w:r>
+            <w:bookmarkStart w:id="0" w:name="_GoBack"/>
+            <w:bookmarkEnd w:id="0"/>
+            <w:r>
+              <w:rPr>
+                <w:rFonts w:ascii="Leelawadee" w:hAnsi="Leelawadee" w:cs="Leelawadee"/>
+                <w:sz w:val="26"/>
+                <w:szCs w:val="26"/>
+              </w:rPr>
+              <w:t>d on your environment and activity, while Speak-to-Chat pauses your music for conversations, allowing you to keep the headphones on.</w:t>
+            </w:r>
+          </w:p>
+          <w:p>
+            <w:pPr>
+              <w:spacing w:line="276" w:lineRule="auto"/>
+              <w:rPr>
+                <w:rFonts w:ascii="Leelawadee" w:hAnsi="Leelawadee" w:cs="Leelawadee"/>
+                <w:sz w:val="26"/>
+                <w:szCs w:val="26"/>
+              </w:rPr>
+            </w:pPr>
+            <w:r>
+              <w:rPr>
+                <w:rFonts w:ascii="Leelawadee" w:hAnsi="Leelawadee" w:cs="Leelawadee"/>
+                <w:sz w:val="26"/>
+                <w:szCs w:val="26"/>
+              </w:rPr>
+              <w:t>For added convenience, these Bluetooth headphones can connect to two devices simultaneously. Fast Pair helps you locate the WH-1000XM5 if misplaced, and Swift Pair simplifies the pairing process with your PC or tablet.</w:t>
+            </w:r>
+          </w:p>
+          <w:p>
+            <w:pPr>
+              <w:spacing w:line="276" w:lineRule="auto"/>
+              <w:rPr>
+                <w:rFonts w:ascii="Leelawadee" w:hAnsi="Leelawadee" w:cs="Leelawadee"/>
+                <w:sz w:val="26"/>
+                <w:szCs w:val="26"/>
+              </w:rPr>
+            </w:pPr>
+            <w:r>
+              <w:rPr>
+                <w:rFonts w:ascii="Leelawadee" w:hAnsi="Leelawadee" w:cs="Leelawadee"/>
+                <w:sz w:val="26"/>
+                <w:szCs w:val="26"/>
+              </w:rPr>
+              <w:t xml:space="preserve">With an impressive 30 hours of battery life, these headphones </w:t>
             </w:r>
             <w:r>
               <w:rPr>
@@ -6348,61 +6486,7 @@
                 <w:szCs w:val="26"/>
               </w:rPr>
               <w:lastRenderedPageBreak/>
-              <w:t>reduction, ensuring clear communication during calls.</w:t>
-            </w:r>
-          </w:p>
-          <w:p>
-            <w:pPr>
-              <w:spacing w:line="276" w:lineRule="auto"/>
-              <w:rPr>
-                <w:rFonts w:ascii="Leelawadee" w:hAnsi="Leelawadee" w:cs="Leelawadee"/>
-                <w:sz w:val="26"/>
-                <w:szCs w:val="26"/>
-              </w:rPr>
-            </w:pPr>
-            <w:r>
-              <w:rPr>
-                <w:rFonts w:ascii="Leelawadee" w:hAnsi="Leelawadee" w:cs="Leelawadee"/>
-                <w:sz w:val="26"/>
-                <w:szCs w:val="26"/>
-              </w:rPr>
-              <w:t>Smart and intuitive, Adaptive Sound Control automatically adjusts sound settings based on your environment and activity, while Speak-to-Chat pauses your music for conversations, allowing you to keep the headphones on.</w:t>
-            </w:r>
-          </w:p>
-          <w:p>
-            <w:pPr>
-              <w:spacing w:line="276" w:lineRule="auto"/>
-              <w:rPr>
-                <w:rFonts w:ascii="Leelawadee" w:hAnsi="Leelawadee" w:cs="Leelawadee"/>
-                <w:sz w:val="26"/>
-                <w:szCs w:val="26"/>
-              </w:rPr>
-            </w:pPr>
-            <w:r>
-              <w:rPr>
-                <w:rFonts w:ascii="Leelawadee" w:hAnsi="Leelawadee" w:cs="Leelawadee"/>
-                <w:sz w:val="26"/>
-                <w:szCs w:val="26"/>
-              </w:rPr>
-              <w:t>For added convenience, these Bluetooth headphones can connect to two devices simultaneously. Fast Pair helps you locate the WH-1000XM5 if misplaced, and Swift Pair simplifies the pairing process with your PC or tablet.</w:t>
-            </w:r>
-          </w:p>
-          <w:p>
-            <w:pPr>
-              <w:spacing w:line="276" w:lineRule="auto"/>
-              <w:rPr>
-                <w:rFonts w:ascii="Leelawadee" w:hAnsi="Leelawadee" w:cs="Leelawadee"/>
-                <w:sz w:val="26"/>
-                <w:szCs w:val="26"/>
-              </w:rPr>
-            </w:pPr>
-            <w:r>
-              <w:rPr>
-                <w:rFonts w:ascii="Leelawadee" w:hAnsi="Leelawadee" w:cs="Leelawadee"/>
-                <w:sz w:val="26"/>
-                <w:szCs w:val="26"/>
-              </w:rPr>
-              <w:t>With an impressive 30 hours of battery life, these headphones offer ample power for long journeys! A collapsible case is included for easy storage and travel.</w:t>
+              <w:t>offer ample power for long journeys! A collapsible case is included for easy storage and travel.</w:t>
             </w:r>
           </w:p>
           <w:p>
@@ -7167,7 +7251,7 @@
 </file>
 
 <file path=customXml/itemProps1.xml><?xml version="1.0" encoding="utf-8"?>
-<ds:datastoreItem xmlns:ds="http://schemas.openxmlformats.org/officeDocument/2006/customXml" ds:itemID="{926D0EC4-9661-481C-A3F4-9D165851ADFE}">
+<ds:datastoreItem xmlns:ds="http://schemas.openxmlformats.org/officeDocument/2006/customXml" ds:itemID="{37424C35-0814-433E-8FBE-247EE2089686}">
   <ds:schemaRefs>
     <ds:schemaRef ds:uri="http://schemas.openxmlformats.org/officeDocument/2006/bibliography"/>
   </ds:schemaRefs>

</xml_diff>